<commit_message>
Creación de citas y función/potreros
</commit_message>
<xml_diff>
--- a/3# Semana/Requerimientos.docx
+++ b/3# Semana/Requerimientos.docx
@@ -30,7 +30,14 @@
           <w:b/>
           <w:bCs/>
         </w:rPr>
-        <w:t xml:space="preserve">FR-01 Visualización </w:t>
+        <w:t xml:space="preserve">FR-01 </w:t>
+      </w:r>
+      <w:r>
+        <w:rPr>
+          <w:b/>
+          <w:bCs/>
+        </w:rPr>
+        <w:t xml:space="preserve">Gestión </w:t>
       </w:r>
       <w:r>
         <w:rPr>
@@ -49,7 +56,13 @@
     </w:p>
     <w:p>
       <w:r>
-        <w:t>Descripción: El finquero puede visualizar las cabezas de ganado asociadas a su empresa ganadera, y si lo desea, podrá insertar nuevo ganado al sistema (Con los datos: identificación única (arete/código), especie, foto, raza, sexo, fecha de nacimiento, potrero actual, y peso).</w:t>
+        <w:t>Descripción: El finquero puede visualizar las cabezas de ganado asociadas a su empresa ganadera</w:t>
+      </w:r>
+      <w:r>
+        <w:t xml:space="preserve"> para poder gestionar el ganado</w:t>
+      </w:r>
+      <w:r>
+        <w:t>, y si lo desea, podrá insertar nuevo ganado al sistema (Con los datos: identificación única (arete/código), especie, foto, raza, sexo, fecha de nacimiento, potrero actual, y peso).</w:t>
       </w:r>
     </w:p>
     <w:p/>
@@ -72,7 +85,28 @@
           <w:b/>
           <w:bCs/>
         </w:rPr>
-        <w:t xml:space="preserve"> Visualización de potreros</w:t>
+        <w:t xml:space="preserve"> </w:t>
+      </w:r>
+      <w:r>
+        <w:rPr>
+          <w:b/>
+          <w:bCs/>
+        </w:rPr>
+        <w:t>Gestión</w:t>
+      </w:r>
+      <w:r>
+        <w:rPr>
+          <w:b/>
+          <w:bCs/>
+        </w:rPr>
+        <w:t xml:space="preserve"> </w:t>
+      </w:r>
+      <w:r>
+        <w:rPr>
+          <w:b/>
+          <w:bCs/>
+        </w:rPr>
+        <w:t>de potreros</w:t>
       </w:r>
       <w:r>
         <w:rPr>
@@ -97,7 +131,28 @@
           <w:b/>
           <w:bCs/>
         </w:rPr>
-        <w:t>FR-03 Visualización y modificación del perfil</w:t>
+        <w:t xml:space="preserve">FR-03 </w:t>
+      </w:r>
+      <w:r>
+        <w:rPr>
+          <w:b/>
+          <w:bCs/>
+        </w:rPr>
+        <w:t>Gestión</w:t>
+      </w:r>
+      <w:r>
+        <w:rPr>
+          <w:b/>
+          <w:bCs/>
+        </w:rPr>
+        <w:t xml:space="preserve"> </w:t>
+      </w:r>
+      <w:r>
+        <w:rPr>
+          <w:b/>
+          <w:bCs/>
+        </w:rPr>
+        <w:t>y modificación del perfil</w:t>
       </w:r>
       <w:r>
         <w:rPr>
@@ -141,7 +196,13 @@
         <w:t>D</w:t>
       </w:r>
       <w:r>
-        <w:t xml:space="preserve">escripción: Si el finquero es empleado de una empresa ganadera, este será capaz de unirse a este mediante un código especial. </w:t>
+        <w:t>escripción: Si el finquero es empleado de una empresa ganadera, este será capaz de unirse a este mediante un código especial</w:t>
+      </w:r>
+      <w:r>
+        <w:t>, para empezar a trabajar en esta</w:t>
+      </w:r>
+      <w:r>
+        <w:t xml:space="preserve">. </w:t>
       </w:r>
     </w:p>
     <w:p/>
@@ -164,7 +225,21 @@
           <w:b/>
           <w:bCs/>
         </w:rPr>
-        <w:t>Registro de alimentación</w:t>
+        <w:t>Gestión</w:t>
+      </w:r>
+      <w:r>
+        <w:rPr>
+          <w:b/>
+          <w:bCs/>
+        </w:rPr>
+        <w:t xml:space="preserve"> </w:t>
+      </w:r>
+      <w:r>
+        <w:rPr>
+          <w:b/>
+          <w:bCs/>
+        </w:rPr>
+        <w:t>de alimentación</w:t>
       </w:r>
     </w:p>
     <w:p>
@@ -172,75 +247,106 @@
         <w:t>D</w:t>
       </w:r>
       <w:r>
-        <w:t>escripción:</w:t>
-      </w:r>
-      <w:r>
+        <w:t xml:space="preserve">escripción: </w:t>
+      </w:r>
+      <w:r>
+        <w:t xml:space="preserve">El finquero podrá </w:t>
+      </w:r>
+      <w:r>
+        <w:t>Ingresar la alimentación de cada grupo de pastoreo, incluyendo tipo de alimento, cantidad, fecha, y hora. El finquero además podrá revisar todos los registros anteriores, además de editar, añadir y eliminar a la alimentación actual</w:t>
+      </w:r>
+      <w:r>
+        <w:t>, para llevar un control de la alimentación</w:t>
+      </w:r>
+      <w:r>
+        <w:t>.</w:t>
+      </w:r>
+    </w:p>
+    <w:p/>
+    <w:p>
+      <w:pPr>
+        <w:rPr>
+          <w:b/>
+          <w:bCs/>
+        </w:rPr>
+      </w:pPr>
+      <w:r>
+        <w:rPr>
+          <w:b/>
+          <w:bCs/>
+        </w:rPr>
+        <w:t>RF-06 – Gestión de grupos de pastoreo</w:t>
+      </w:r>
+    </w:p>
+    <w:p>
+      <w:r>
+        <w:t>El propietario podrá a</w:t>
+      </w:r>
+      <w:r>
+        <w:t>grupar animales en lotes de pastoreo, controlar ubicación y registrar alimentación de forma grupal</w:t>
+      </w:r>
+      <w:r>
+        <w:t>, para llevar un control de donde están pastoreando los grupos</w:t>
+      </w:r>
+      <w:r>
+        <w:t>.</w:t>
+      </w:r>
+    </w:p>
+    <w:p>
+      <w:pPr>
+        <w:rPr>
+          <w:b/>
+          <w:bCs/>
+        </w:rPr>
+      </w:pPr>
+      <w:r>
+        <w:rPr>
+          <w:b/>
+          <w:bCs/>
+        </w:rPr>
+        <w:t>RF-07 –</w:t>
+      </w:r>
+      <w:r>
+        <w:rPr>
+          <w:b/>
+          <w:bCs/>
+        </w:rPr>
         <w:t xml:space="preserve"> </w:t>
       </w:r>
       <w:r>
-        <w:t xml:space="preserve">Ingresar la alimentación de </w:t>
-      </w:r>
-      <w:r>
-        <w:t xml:space="preserve">cada </w:t>
-      </w:r>
-      <w:r>
-        <w:t>grupo</w:t>
-      </w:r>
-      <w:r>
-        <w:t xml:space="preserve"> de pastoreo</w:t>
-      </w:r>
-      <w:r>
-        <w:t xml:space="preserve">, incluyendo tipo de alimento, cantidad, fecha, </w:t>
-      </w:r>
-      <w:r>
-        <w:t xml:space="preserve">y </w:t>
-      </w:r>
-      <w:r>
-        <w:t>hora.</w:t>
-      </w:r>
-      <w:r>
-        <w:t xml:space="preserve"> El finquero además podrá revisar todos los registros anteriores, además de editar, añadir y eliminar a la alimentación actual.</w:t>
-      </w:r>
-    </w:p>
-    <w:p/>
-    <w:p>
-      <w:pPr>
-        <w:rPr>
-          <w:b/>
-          <w:bCs/>
-        </w:rPr>
-      </w:pPr>
-      <w:r>
-        <w:rPr>
-          <w:b/>
-          <w:bCs/>
-        </w:rPr>
-        <w:t>RF-06 – Gestión de grupos de pastoreo</w:t>
-      </w:r>
-    </w:p>
-    <w:p>
-      <w:r>
-        <w:t>Agrupar animales en lotes de pastoreo, controlar ubicación y registrar alimentación de forma grupal.</w:t>
-      </w:r>
-    </w:p>
-    <w:p>
-      <w:pPr>
-        <w:rPr>
-          <w:b/>
-          <w:bCs/>
-        </w:rPr>
-      </w:pPr>
-      <w:r>
-        <w:rPr>
-          <w:b/>
-          <w:bCs/>
-        </w:rPr>
-        <w:t>RF-07 – Edición de datos de animales</w:t>
-      </w:r>
-    </w:p>
-    <w:p>
-      <w:r>
-        <w:t>Modificar datos de animales como peso, estado (activo, vendido, fallecido), potrero actual y observaciones.</w:t>
+        <w:rPr>
+          <w:b/>
+          <w:bCs/>
+        </w:rPr>
+        <w:t>Gestión</w:t>
+      </w:r>
+      <w:r>
+        <w:rPr>
+          <w:b/>
+          <w:bCs/>
+        </w:rPr>
+        <w:t xml:space="preserve"> </w:t>
+      </w:r>
+      <w:r>
+        <w:rPr>
+          <w:b/>
+          <w:bCs/>
+        </w:rPr>
+        <w:t>de datos de animales</w:t>
+      </w:r>
+    </w:p>
+    <w:p>
+      <w:r>
+        <w:t>El finquero podrá gestionar y m</w:t>
+      </w:r>
+      <w:r>
+        <w:t>odificar datos de animales como peso, estado (activo, vendido, fallecido), potrero actual y observaciones</w:t>
+      </w:r>
+      <w:r>
+        <w:t>, con la finalidad de poder cambiar la información en todo momento</w:t>
+      </w:r>
+      <w:r>
+        <w:t>.</w:t>
       </w:r>
     </w:p>
     <w:p/>
@@ -298,9 +404,334 @@
     </w:p>
     <w:p>
       <w:pPr>
+        <w:rPr>
+          <w:lang w:val="es-ES"/>
+        </w:rPr>
+      </w:pPr>
+      <w:r>
+        <w:rPr>
+          <w:b/>
+          <w:bCs/>
+          <w:lang w:val="es-ES"/>
+        </w:rPr>
+        <w:t>FR-11 Gestión de potreros</w:t>
+      </w:r>
+    </w:p>
+    <w:p>
+      <w:pPr>
+        <w:rPr>
+          <w:lang w:val="es-ES"/>
+        </w:rPr>
+      </w:pPr>
+      <w:r>
+        <w:rPr>
+          <w:lang w:val="es-ES"/>
+        </w:rPr>
+        <w:t>Descripción: El propietario podrá insertar, modificar y eliminar potreros o lotes, con datos como capacidad, ubicación (provincia, cantón, distrito, señas), foto (opcional) y estado (calidad del potrero), para planificar y controlar las rotaciones de pastoreo.</w:t>
+      </w:r>
+    </w:p>
+    <w:p>
+      <w:pPr>
+        <w:rPr>
+          <w:lang w:val="es-ES"/>
+        </w:rPr>
+      </w:pPr>
+      <w:r>
+        <w:rPr>
+          <w:b/>
+          <w:bCs/>
+          <w:lang w:val="es-ES"/>
+        </w:rPr>
+        <w:t>FR-12 Buscador de animales</w:t>
+      </w:r>
+    </w:p>
+    <w:p>
+      <w:pPr>
+        <w:rPr>
+          <w:rFonts w:ascii="Segoe UI" w:eastAsia="Times New Roman" w:hAnsi="Segoe UI" w:cs="Segoe UI"/>
+          <w:b/>
+          <w:bCs/>
+          <w:color w:val="0F1115"/>
+          <w:kern w:val="0"/>
+          <w:lang w:val="es-ES" w:eastAsia="es-ES"/>
+          <w14:ligatures w14:val="none"/>
+        </w:rPr>
+      </w:pPr>
+      <w:r>
+        <w:rPr>
+          <w:lang w:val="es-ES"/>
+        </w:rPr>
+        <w:t>Descripción: El propietario podrá buscar animales dentro de la empresa ganadera utilizando filtros como ID, raza, finalidad, edad y estado, para localizar rápidamente una cabeza de ganado específica.</w:t>
+      </w:r>
+      <w:r>
+        <w:rPr>
+          <w:rFonts w:ascii="Segoe UI" w:eastAsia="Times New Roman" w:hAnsi="Segoe UI" w:cs="Segoe UI"/>
+          <w:b/>
+          <w:bCs/>
+          <w:color w:val="0F1115"/>
+          <w:kern w:val="0"/>
+          <w:lang w:val="es-ES" w:eastAsia="es-ES"/>
+          <w14:ligatures w14:val="none"/>
+        </w:rPr>
+        <w:t xml:space="preserve"> </w:t>
+      </w:r>
+    </w:p>
+    <w:p>
+      <w:pPr>
+        <w:rPr>
+          <w:rFonts w:ascii="Segoe UI" w:eastAsia="Times New Roman" w:hAnsi="Segoe UI" w:cs="Segoe UI"/>
+          <w:b/>
+          <w:bCs/>
+          <w:color w:val="0F1115"/>
+          <w:kern w:val="0"/>
+          <w:lang w:val="es-ES" w:eastAsia="es-ES"/>
+          <w14:ligatures w14:val="none"/>
+        </w:rPr>
+      </w:pPr>
+    </w:p>
+    <w:p>
+      <w:pPr>
+        <w:rPr>
+          <w:rFonts w:ascii="Segoe UI" w:eastAsia="Times New Roman" w:hAnsi="Segoe UI" w:cs="Segoe UI"/>
+          <w:b/>
+          <w:bCs/>
+          <w:color w:val="0F1115"/>
+          <w:kern w:val="0"/>
+          <w:lang w:val="es-ES" w:eastAsia="es-ES"/>
+          <w14:ligatures w14:val="none"/>
+        </w:rPr>
+      </w:pPr>
+    </w:p>
+    <w:p>
+      <w:pPr>
+        <w:rPr>
+          <w:rFonts w:ascii="Segoe UI" w:eastAsia="Times New Roman" w:hAnsi="Segoe UI" w:cs="Segoe UI"/>
+          <w:b/>
+          <w:bCs/>
+          <w:color w:val="0F1115"/>
+          <w:kern w:val="0"/>
+          <w:lang w:val="es-ES" w:eastAsia="es-ES"/>
+          <w14:ligatures w14:val="none"/>
+        </w:rPr>
+      </w:pPr>
+      <w:r>
+        <w:rPr>
+          <w:b/>
+          <w:bCs/>
+          <w:lang w:val="es-ES"/>
+        </w:rPr>
+        <w:lastRenderedPageBreak/>
+        <w:t>FR-13 Gestión de citas veterinarias</w:t>
+      </w:r>
+    </w:p>
+    <w:p>
+      <w:pPr>
+        <w:rPr>
+          <w:lang w:val="es-ES"/>
+        </w:rPr>
+      </w:pPr>
+      <w:r>
+        <w:rPr>
+          <w:lang w:val="es-ES"/>
+        </w:rPr>
+        <w:t>Descripción: El propietario podrá solicitar citas veterinarias para un grupo de pastoreo o una cabeza individual, indicando el servicio requerido (chequeo médico, vacunación, desparasitación) y observaciones. Podrá ver el estado de la cita (aceptada/rechazada) y los datos del veterinario asignado.</w:t>
+      </w:r>
+    </w:p>
+    <w:p>
+      <w:pPr>
+        <w:rPr>
+          <w:lang w:val="es-ES"/>
+        </w:rPr>
+      </w:pPr>
+      <w:r>
+        <w:rPr>
+          <w:b/>
+          <w:bCs/>
+          <w:lang w:val="es-ES"/>
+        </w:rPr>
+        <w:t>FR-14 Autenticación y gestión de perfil (Propietario)</w:t>
+      </w:r>
+    </w:p>
+    <w:p>
+      <w:pPr>
+        <w:rPr>
+          <w:lang w:val="es-ES"/>
+        </w:rPr>
+      </w:pPr>
+      <w:r>
+        <w:rPr>
+          <w:lang w:val="es-ES"/>
+        </w:rPr>
+        <w:t>Descripción: El propietario podrá registrarse e iniciar sesión con sus credenciales, recuperar su contraseña y acceder a un panel de administración exclusivo para gestionar su empresa ganadera.</w:t>
+      </w:r>
+    </w:p>
+    <w:p>
+      <w:pPr>
+        <w:pStyle w:val="Ttulo2"/>
+        <w:rPr>
+          <w:lang w:val="es-ES"/>
+        </w:rPr>
+      </w:pPr>
+      <w:r>
+        <w:rPr>
+          <w:lang w:val="es-ES"/>
+        </w:rPr>
+        <w:t>Veterinario:</w:t>
+      </w:r>
+    </w:p>
+    <w:p>
+      <w:pPr>
+        <w:rPr>
+          <w:lang w:val="es-ES"/>
+        </w:rPr>
+      </w:pPr>
+      <w:r>
+        <w:rPr>
+          <w:b/>
+          <w:bCs/>
+          <w:lang w:val="es-ES"/>
+        </w:rPr>
+        <w:t>FR-15 Registro de eventos médicos</w:t>
+      </w:r>
+    </w:p>
+    <w:p>
+      <w:pPr>
+        <w:rPr>
+          <w:lang w:val="es-ES"/>
+        </w:rPr>
+      </w:pPr>
+      <w:r>
+        <w:rPr>
+          <w:lang w:val="es-ES"/>
+        </w:rPr>
+        <w:t xml:space="preserve">Descripción: El veterinario podrá registrar eventos médicos como vacunas, desparasitaciones, tratamientos y visitas, con fecha y observaciones, para mantener el historial sanitario de cada animal. También podrá establecer y actualizar el estado </w:t>
+      </w:r>
+      <w:proofErr w:type="spellStart"/>
+      <w:r>
+        <w:rPr>
+          <w:lang w:val="es-ES"/>
+        </w:rPr>
+        <w:t>gestativo</w:t>
+      </w:r>
+      <w:proofErr w:type="spellEnd"/>
+      <w:r>
+        <w:rPr>
+          <w:lang w:val="es-ES"/>
+        </w:rPr>
+        <w:t>.</w:t>
+      </w:r>
+    </w:p>
+    <w:p>
+      <w:pPr>
+        <w:rPr>
+          <w:lang w:val="es-ES"/>
+        </w:rPr>
+      </w:pPr>
+      <w:r>
+        <w:rPr>
+          <w:b/>
+          <w:bCs/>
+          <w:lang w:val="es-ES"/>
+        </w:rPr>
+        <w:t>FR-16 Autenticación y verificación de cuenta</w:t>
+      </w:r>
+    </w:p>
+    <w:p>
+      <w:pPr>
+        <w:rPr>
+          <w:lang w:val="es-ES"/>
+        </w:rPr>
+      </w:pPr>
+      <w:r>
+        <w:rPr>
+          <w:lang w:val="es-ES"/>
+        </w:rPr>
+        <w:t>Descripción: El veterinario podrá registrarse, pero su cuenta quedará pendiente de verificación por el administrador. Solo podrá iniciar sesión una vez su cuenta esté activa, y contará con recuperación de contraseña.</w:t>
+      </w:r>
+    </w:p>
+    <w:p>
+      <w:pPr>
+        <w:rPr>
+          <w:lang w:val="es-ES"/>
+        </w:rPr>
+      </w:pPr>
+      <w:r>
+        <w:rPr>
+          <w:b/>
+          <w:bCs/>
+          <w:lang w:val="es-ES"/>
+        </w:rPr>
+        <w:t>FR-17 Acceso a empresas ganaderas</w:t>
+      </w:r>
+    </w:p>
+    <w:p>
+      <w:pPr>
+        <w:rPr>
+          <w:lang w:val="es-ES"/>
+        </w:rPr>
+      </w:pPr>
+      <w:r>
+        <w:rPr>
+          <w:lang w:val="es-ES"/>
+        </w:rPr>
+        <w:t>Descripción: El veterinario podrá ver un listado de empresas ganaderas y acceder temporalmente a los datos de una empresa solo si posee una cita pendiente con esta. El acceso finaliza al terminar la cita.</w:t>
+      </w:r>
+    </w:p>
+    <w:p>
+      <w:pPr>
+        <w:rPr>
+          <w:lang w:val="es-ES"/>
+        </w:rPr>
+      </w:pPr>
+      <w:r>
+        <w:rPr>
+          <w:b/>
+          <w:bCs/>
+          <w:lang w:val="es-ES"/>
+        </w:rPr>
+        <w:t>FR-18 Gestión de citas recibidas</w:t>
+      </w:r>
+    </w:p>
+    <w:p>
+      <w:pPr>
+        <w:rPr>
+          <w:lang w:val="es-ES"/>
+        </w:rPr>
+      </w:pPr>
+      <w:r>
+        <w:rPr>
+          <w:lang w:val="es-ES"/>
+        </w:rPr>
+        <w:t>Descripción: El veterinario podrá visualizar un listado de citas solicitadas, aceptarlas estableciendo una fecha, y gestionar las citas aceptadas (cancelar, reagendar). También podrá revisar la información detallada de cada cita.</w:t>
+      </w:r>
+    </w:p>
+    <w:p>
+      <w:pPr>
+        <w:rPr>
+          <w:lang w:val="es-ES"/>
+        </w:rPr>
+      </w:pPr>
+    </w:p>
+    <w:p>
+      <w:pPr>
+        <w:rPr>
+          <w:lang w:val="es-ES"/>
+        </w:rPr>
+      </w:pPr>
+    </w:p>
+    <w:p>
+      <w:pPr>
+        <w:rPr>
+          <w:lang w:val="es-ES"/>
+        </w:rPr>
+      </w:pPr>
+    </w:p>
+    <w:p>
+      <w:pPr>
         <w:pStyle w:val="Ttulo1"/>
       </w:pPr>
       <w:r>
+        <w:lastRenderedPageBreak/>
         <w:t>Requerimientos No Funcionales</w:t>
       </w:r>
     </w:p>
@@ -369,7 +800,6 @@
         <w:pStyle w:val="Ttulo3"/>
       </w:pPr>
       <w:r>
-        <w:lastRenderedPageBreak/>
         <w:t>RNF-05 – Seguridad básica</w:t>
       </w:r>
     </w:p>
@@ -837,7 +1267,6 @@
     <w:next w:val="Normal"/>
     <w:link w:val="Ttulo2Car"/>
     <w:uiPriority w:val="9"/>
-    <w:semiHidden/>
     <w:unhideWhenUsed/>
     <w:qFormat/>
     <w:rsid w:val="00D3358B"/>
@@ -1012,7 +1441,6 @@
   <w:style w:type="character" w:default="1" w:styleId="Fuentedeprrafopredeter">
     <w:name w:val="Default Paragraph Font"/>
     <w:uiPriority w:val="1"/>
-    <w:semiHidden/>
     <w:unhideWhenUsed/>
   </w:style>
   <w:style w:type="table" w:default="1" w:styleId="Tablanormal">
@@ -1054,7 +1482,6 @@
     <w:basedOn w:val="Fuentedeprrafopredeter"/>
     <w:link w:val="Ttulo2"/>
     <w:uiPriority w:val="9"/>
-    <w:semiHidden/>
     <w:rsid w:val="00D3358B"/>
     <w:rPr>
       <w:rFonts w:asciiTheme="majorHAnsi" w:eastAsiaTheme="majorEastAsia" w:hAnsiTheme="majorHAnsi" w:cstheme="majorBidi"/>

</xml_diff>